<commit_message>
Status app without RFID
</commit_message>
<xml_diff>
--- a/Agenda/ProP agenda - w13.docx
+++ b/Agenda/ProP agenda - w13.docx
@@ -4,17 +4,12 @@
   <w:body>
     <w:p>
       <w:pPr>
-        <w:pStyle w:val="Heading1"/>
+        <w:pStyle w:val="Titlu1"/>
         <w:jc w:val="center"/>
       </w:pPr>
       <w:r>
-        <w:t xml:space="preserve">GROUP H – </w:t>
-      </w:r>
-      <w:proofErr w:type="spellStart"/>
-      <w:r>
-        <w:t>FeelGood</w:t>
-      </w:r>
-      <w:proofErr w:type="spellEnd"/>
+        <w:t>GROUP H – FeelGood</w:t>
+      </w:r>
     </w:p>
     <w:p/>
     <w:p>
@@ -37,7 +32,7 @@
           <w:b/>
           <w:color w:val="C00000"/>
         </w:rPr>
-        <w:t>3</w:t>
+        <w:t>4</w:t>
       </w:r>
       <w:r>
         <w:rPr>
@@ -74,7 +69,7 @@
           <w:b/>
           <w:color w:val="538135" w:themeColor="accent6" w:themeShade="BF"/>
         </w:rPr>
-        <w:t>Linh Bui</w:t>
+        <w:t>Alexandru Prodrom</w:t>
       </w:r>
       <w:r>
         <w:rPr>
@@ -88,7 +83,7 @@
           <w:b/>
           <w:color w:val="538135" w:themeColor="accent6" w:themeShade="BF"/>
         </w:rPr>
-        <w:t>to be decided</w:t>
+        <w:t>Liis Kivistik</w:t>
       </w:r>
       <w:r>
         <w:rPr>
@@ -144,43 +139,25 @@
         <w:rPr>
           <w:color w:val="7030A0"/>
         </w:rPr>
-        <w:t>10:45</w:t>
+        <w:t>10:4</w:t>
       </w:r>
       <w:r>
         <w:rPr>
           <w:color w:val="7030A0"/>
         </w:rPr>
-        <w:t xml:space="preserve"> –</w:t>
+        <w:t>5</w:t>
       </w:r>
       <w:r>
         <w:rPr>
           <w:color w:val="7030A0"/>
         </w:rPr>
-        <w:t xml:space="preserve"> 10:55</w:t>
-      </w:r>
-      <w:r>
-        <w:t>:</w:t>
-      </w:r>
-      <w:r>
-        <w:t xml:space="preserve"> Have a look at</w:t>
-      </w:r>
-      <w:r>
-        <w:t xml:space="preserve"> </w:t>
-      </w:r>
-      <w:r>
-        <w:t>the</w:t>
-      </w:r>
-      <w:r>
-        <w:t xml:space="preserve"> </w:t>
-      </w:r>
-      <w:r>
-        <w:t>minutes</w:t>
-      </w:r>
-      <w:r>
-        <w:t xml:space="preserve"> of last week</w:t>
-      </w:r>
-      <w:r>
-        <w:t xml:space="preserve"> meeting</w:t>
+        <w:t xml:space="preserve"> – 11:25</w:t>
+      </w:r>
+      <w:r>
+        <w:t xml:space="preserve">: </w:t>
+      </w:r>
+      <w:r>
+        <w:t>Check the progress individually</w:t>
       </w:r>
     </w:p>
     <w:p>
@@ -188,32 +165,18 @@
         <w:rPr>
           <w:color w:val="7030A0"/>
         </w:rPr>
-        <w:t>10:55</w:t>
+        <w:t>11:25</w:t>
       </w:r>
       <w:r>
         <w:rPr>
           <w:color w:val="7030A0"/>
         </w:rPr>
-        <w:t xml:space="preserve"> – 11:20</w:t>
-      </w:r>
-      <w:r>
-        <w:t xml:space="preserve">: </w:t>
-      </w:r>
-      <w:r>
-        <w:t>Check the progress individually</w:t>
-      </w:r>
-    </w:p>
-    <w:p>
+        <w:t xml:space="preserve"> – 11:3</w:t>
+      </w:r>
       <w:r>
         <w:rPr>
           <w:color w:val="7030A0"/>
         </w:rPr>
-        <w:t>11:20 – 11:3</w:t>
-      </w:r>
-      <w:r>
-        <w:rPr>
-          <w:color w:val="7030A0"/>
-        </w:rPr>
         <w:t>5</w:t>
       </w:r>
       <w:r>
@@ -223,16 +186,13 @@
         <w:t xml:space="preserve"> </w:t>
       </w:r>
       <w:r>
-        <w:t>Checking</w:t>
-      </w:r>
-      <w:r>
-        <w:t xml:space="preserve"> the database</w:t>
-      </w:r>
-      <w:r>
-        <w:t xml:space="preserve"> &amp; finalizing</w:t>
+        <w:t xml:space="preserve">Discussing the finalization (what has to be done, what to improve, </w:t>
       </w:r>
       <w:bookmarkStart w:id="0" w:name="_GoBack"/>
       <w:bookmarkEnd w:id="0"/>
+      <w:r>
+        <w:t>final database, process report)</w:t>
+      </w:r>
     </w:p>
     <w:p/>
     <w:sectPr>
@@ -849,11 +809,11 @@
     <w:name w:val="Normal"/>
     <w:qFormat/>
   </w:style>
-  <w:style w:type="paragraph" w:styleId="Heading1">
+  <w:style w:type="paragraph" w:styleId="Titlu1">
     <w:name w:val="heading 1"/>
     <w:basedOn w:val="Normal"/>
     <w:next w:val="Normal"/>
-    <w:link w:val="Heading1Char"/>
+    <w:link w:val="Titlu1Caracter"/>
     <w:uiPriority w:val="9"/>
     <w:qFormat/>
     <w:rsid w:val="0000121C"/>
@@ -870,13 +830,13 @@
       <w:szCs w:val="32"/>
     </w:rPr>
   </w:style>
-  <w:style w:type="character" w:default="1" w:styleId="DefaultParagraphFont">
+  <w:style w:type="character" w:default="1" w:styleId="Fontdeparagrafimplicit">
     <w:name w:val="Default Paragraph Font"/>
     <w:uiPriority w:val="1"/>
     <w:semiHidden/>
     <w:unhideWhenUsed/>
   </w:style>
-  <w:style w:type="table" w:default="1" w:styleId="TableNormal">
+  <w:style w:type="table" w:default="1" w:styleId="TabelNormal">
     <w:name w:val="Normal Table"/>
     <w:uiPriority w:val="99"/>
     <w:semiHidden/>
@@ -891,16 +851,16 @@
       </w:tblCellMar>
     </w:tblPr>
   </w:style>
-  <w:style w:type="numbering" w:default="1" w:styleId="NoList">
+  <w:style w:type="numbering" w:default="1" w:styleId="FrListare">
     <w:name w:val="No List"/>
     <w:uiPriority w:val="99"/>
     <w:semiHidden/>
     <w:unhideWhenUsed/>
   </w:style>
-  <w:style w:type="character" w:customStyle="1" w:styleId="Heading1Char">
-    <w:name w:val="Heading 1 Char"/>
-    <w:basedOn w:val="DefaultParagraphFont"/>
-    <w:link w:val="Heading1"/>
+  <w:style w:type="character" w:customStyle="1" w:styleId="Titlu1Caracter">
+    <w:name w:val="Titlu 1 Caracter"/>
+    <w:basedOn w:val="Fontdeparagrafimplicit"/>
+    <w:link w:val="Titlu1"/>
     <w:uiPriority w:val="9"/>
     <w:rsid w:val="0000121C"/>
     <w:rPr>
@@ -910,7 +870,7 @@
       <w:szCs w:val="32"/>
     </w:rPr>
   </w:style>
-  <w:style w:type="paragraph" w:styleId="ListParagraph">
+  <w:style w:type="paragraph" w:styleId="Listparagraf">
     <w:name w:val="List Paragraph"/>
     <w:basedOn w:val="Normal"/>
     <w:uiPriority w:val="34"/>

</xml_diff>